<commit_message>
Created necessary files and updates
Created the file .ipynb for the CA Project, added the database .csv, and created a Harvard reference and described it in a Word Document.

.csv name: Residential_Zoned_Land_Tax__Annual_Draft_Map_for_2025.csv
.ipynb name: CristhianMacedo_MLearningHDip_CA1.ipynb
</commit_message>
<xml_diff>
--- a/CristhianMacedo_MLearningHDip_CA1.docx
+++ b/CristhianMacedo_MLearningHDip_CA1.docx
@@ -307,29 +307,7 @@
                 <w:sz w:val="32"/>
                 <w:szCs w:val="32"/>
               </w:rPr>
-              <w:t xml:space="preserve">: </w:t>
-            </w:r>
-            <w:proofErr w:type="spellStart"/>
-            <w:r>
-              <w:rPr>
-                <w:i/>
-                <w:iCs/>
-                <w:color w:val="156082" w:themeColor="accent1"/>
-                <w:sz w:val="32"/>
-                <w:szCs w:val="32"/>
-              </w:rPr>
-              <w:t>Cristhian</w:t>
-            </w:r>
-            <w:proofErr w:type="spellEnd"/>
-            <w:r>
-              <w:rPr>
-                <w:i/>
-                <w:iCs/>
-                <w:color w:val="156082" w:themeColor="accent1"/>
-                <w:sz w:val="32"/>
-                <w:szCs w:val="32"/>
-              </w:rPr>
-              <w:t xml:space="preserve"> Elson Pereira Macedo</w:t>
+              <w:t>: Cristhian Elson Pereira Macedo</w:t>
             </w:r>
           </w:p>
         </w:tc>
@@ -1557,6 +1535,25 @@
         <w:t>References</w:t>
       </w:r>
       <w:bookmarkEnd w:id="1"/>
+    </w:p>
+    <w:p>
+      <w:pPr>
+        <w:pStyle w:val="NormalWeb"/>
+        <w:spacing w:before="0" w:beforeAutospacing="0" w:after="240" w:afterAutospacing="0" w:line="360" w:lineRule="auto"/>
+      </w:pPr>
+      <w:r>
+        <w:t xml:space="preserve">Government of Ireland (2024). </w:t>
+      </w:r>
+      <w:r>
+        <w:rPr>
+          <w:i/>
+          <w:iCs/>
+        </w:rPr>
+        <w:t>Residential Zoned Land Tax Annual Draft Map for 2025 - data.gov.ie</w:t>
+      </w:r>
+      <w:r>
+        <w:t>. [online] data.gov.ie. Available at: https://data.gov.ie/dataset/residential-zoned-land-tax-annual-draft-map-for-2025 [Accessed 15 Mar. 2024].</w:t>
+      </w:r>
     </w:p>
     <w:p/>
     <w:sectPr>
@@ -2714,6 +2711,25 @@
       <w:u w:val="single"/>
     </w:rPr>
   </w:style>
+  <w:style w:type="paragraph" w:styleId="NormalWeb">
+    <w:name w:val="Normal (Web)"/>
+    <w:basedOn w:val="Normal"/>
+    <w:uiPriority w:val="99"/>
+    <w:semiHidden/>
+    <w:unhideWhenUsed/>
+    <w:rsid w:val="00B5270D"/>
+    <w:pPr>
+      <w:spacing w:before="100" w:beforeAutospacing="1" w:after="100" w:afterAutospacing="1" w:line="240" w:lineRule="auto"/>
+    </w:pPr>
+    <w:rPr>
+      <w:rFonts w:ascii="Times New Roman" w:eastAsia="Times New Roman" w:hAnsi="Times New Roman" w:cs="Times New Roman"/>
+      <w:kern w:val="0"/>
+      <w:sz w:val="24"/>
+      <w:szCs w:val="24"/>
+      <w:lang w:eastAsia="en-GB"/>
+      <w14:ligatures w14:val="none"/>
+    </w:rPr>
+  </w:style>
 </w:styles>
 </file>
 

</xml_diff>